<commit_message>
doplnenie poznamok zo sieti
</commit_message>
<xml_diff>
--- a/skola/Základy počítačových sietí (ZPS)/skola/STP,VLAN RECAP.docx
+++ b/skola/Základy počítačových sietí (ZPS)/skola/STP,VLAN RECAP.docx
@@ -1870,8 +1870,6 @@
         </w:rPr>
         <w:t>Vyber cestu cez switch s nižším Bridge ID. (priority, MAC) zo str odosielatela</w:t>
       </w:r>
-      <w:bookmarkStart w:id="0" w:name="_GoBack"/>
-      <w:bookmarkEnd w:id="0"/>
     </w:p>
     <w:p>
       <w:pPr>
@@ -2030,12 +2028,6 @@
         </w:numPr>
         <w:ind w:left="720" w:leftChars="0" w:firstLine="720" w:firstLineChars="0"/>
         <w:jc w:val="left"/>
-        <w:rPr>
-          <w:rFonts w:hint="default"/>
-          <w:b w:val="0"/>
-          <w:bCs w:val="0"/>
-          <w:lang w:val="en-US"/>
-        </w:rPr>
       </w:pPr>
       <w:r>
         <w:rPr>
@@ -2089,6 +2081,1144 @@
           </wp:inline>
         </w:drawing>
       </w:r>
+    </w:p>
+    <w:p>
+      <w:pPr>
+        <w:numPr>
+          <w:ilvl w:val="0"/>
+          <w:numId w:val="0"/>
+        </w:numPr>
+        <w:ind w:left="720" w:leftChars="0" w:firstLine="720" w:firstLineChars="0"/>
+        <w:jc w:val="center"/>
+        <w:rPr>
+          <w:rFonts w:hint="default"/>
+          <w:b/>
+          <w:bCs/>
+          <w:i/>
+          <w:iCs/>
+          <w:color w:val="D80074"/>
+          <w:u w:val="single"/>
+          <w:lang w:val="en-US"/>
+        </w:rPr>
+      </w:pPr>
+      <w:r>
+        <w:rPr>
+          <w:rFonts w:hint="default"/>
+          <w:b/>
+          <w:bCs/>
+          <w:i/>
+          <w:iCs/>
+          <w:color w:val="D80074"/>
+          <w:u w:val="single"/>
+          <w:lang w:val="en-US"/>
+        </w:rPr>
+        <w:t>Linková vrstva (2. vrstva OSI)</w:t>
+      </w:r>
+    </w:p>
+    <w:p>
+      <w:pPr>
+        <w:numPr>
+          <w:ilvl w:val="0"/>
+          <w:numId w:val="0"/>
+        </w:numPr>
+        <w:ind w:left="720" w:leftChars="0" w:firstLine="720" w:firstLineChars="0"/>
+        <w:jc w:val="center"/>
+        <w:rPr>
+          <w:rFonts w:hint="default"/>
+          <w:lang w:val="en-US"/>
+        </w:rPr>
+      </w:pPr>
+    </w:p>
+    <w:p>
+      <w:pPr>
+        <w:numPr>
+          <w:ilvl w:val="0"/>
+          <w:numId w:val="0"/>
+        </w:numPr>
+        <w:jc w:val="left"/>
+        <w:rPr>
+          <w:rFonts w:hint="default"/>
+          <w:b/>
+          <w:bCs/>
+          <w:lang w:val="en-US"/>
+        </w:rPr>
+      </w:pPr>
+      <w:r>
+        <w:rPr>
+          <w:rFonts w:hint="default"/>
+          <w:b/>
+          <w:bCs/>
+          <w:lang w:val="en-US"/>
+        </w:rPr>
+        <w:t>Úloha linkovej vrstvy:</w:t>
+      </w:r>
+    </w:p>
+    <w:p>
+      <w:pPr>
+        <w:numPr>
+          <w:ilvl w:val="0"/>
+          <w:numId w:val="0"/>
+        </w:numPr>
+        <w:ind w:firstLine="720" w:firstLineChars="0"/>
+        <w:jc w:val="left"/>
+        <w:rPr>
+          <w:rFonts w:hint="default"/>
+          <w:lang w:val="en-US"/>
+        </w:rPr>
+      </w:pPr>
+      <w:r>
+        <w:rPr>
+          <w:rFonts w:hint="default"/>
+          <w:lang w:val="en-US"/>
+        </w:rPr>
+        <w:t>Zabezpečuje konektivitu v rámci jednej siete (lokálnej siete).</w:t>
+      </w:r>
+    </w:p>
+    <w:p>
+      <w:pPr>
+        <w:numPr>
+          <w:ilvl w:val="0"/>
+          <w:numId w:val="0"/>
+        </w:numPr>
+        <w:ind w:firstLine="720" w:firstLineChars="0"/>
+        <w:jc w:val="left"/>
+        <w:rPr>
+          <w:rFonts w:hint="default"/>
+          <w:lang w:val="en-US"/>
+        </w:rPr>
+      </w:pPr>
+      <w:r>
+        <w:rPr>
+          <w:rFonts w:hint="default"/>
+          <w:lang w:val="en-US"/>
+        </w:rPr>
+        <w:t>MAC adresy sa používajú na identifikáciu zariadení v tej istej sieti.</w:t>
+      </w:r>
+    </w:p>
+    <w:p>
+      <w:pPr>
+        <w:numPr>
+          <w:ilvl w:val="0"/>
+          <w:numId w:val="0"/>
+        </w:numPr>
+        <w:ind w:firstLine="720" w:firstLineChars="0"/>
+        <w:jc w:val="left"/>
+        <w:rPr>
+          <w:rFonts w:hint="default"/>
+          <w:lang w:val="en-US"/>
+        </w:rPr>
+      </w:pPr>
+      <w:r>
+        <w:rPr>
+          <w:rFonts w:hint="default"/>
+          <w:lang w:val="en-US"/>
+        </w:rPr>
+        <w:t>Linková vrstva nerieši routovanie medzi sieťami, to je až úloha 3. vrstvy (IP).</w:t>
+      </w:r>
+    </w:p>
+    <w:p>
+      <w:pPr>
+        <w:numPr>
+          <w:ilvl w:val="0"/>
+          <w:numId w:val="0"/>
+        </w:numPr>
+        <w:jc w:val="left"/>
+        <w:rPr>
+          <w:rFonts w:hint="default"/>
+          <w:b/>
+          <w:bCs/>
+          <w:lang w:val="en-US"/>
+        </w:rPr>
+      </w:pPr>
+      <w:r>
+        <w:rPr>
+          <w:rFonts w:hint="default"/>
+          <w:b/>
+          <w:bCs/>
+          <w:lang w:val="en-US"/>
+        </w:rPr>
+        <w:t>Poznámka k IP a MAC:</w:t>
+      </w:r>
+    </w:p>
+    <w:p>
+      <w:pPr>
+        <w:numPr>
+          <w:ilvl w:val="0"/>
+          <w:numId w:val="0"/>
+        </w:numPr>
+        <w:ind w:firstLine="720" w:firstLineChars="0"/>
+        <w:jc w:val="left"/>
+        <w:rPr>
+          <w:rFonts w:hint="default"/>
+          <w:lang w:val="en-US"/>
+        </w:rPr>
+      </w:pPr>
+      <w:r>
+        <w:rPr>
+          <w:rFonts w:hint="default"/>
+          <w:lang w:val="en-US"/>
+        </w:rPr>
+        <w:t>IP Destination (IPD) – môže byť v inej sieti (rieši 3. vrstva).</w:t>
+      </w:r>
+    </w:p>
+    <w:p>
+      <w:pPr>
+        <w:numPr>
+          <w:ilvl w:val="0"/>
+          <w:numId w:val="0"/>
+        </w:numPr>
+        <w:ind w:firstLine="720" w:firstLineChars="0"/>
+        <w:jc w:val="left"/>
+        <w:rPr>
+          <w:rFonts w:hint="default"/>
+          <w:lang w:val="en-US"/>
+        </w:rPr>
+      </w:pPr>
+      <w:r>
+        <w:rPr>
+          <w:rFonts w:hint="default"/>
+          <w:lang w:val="en-US"/>
+        </w:rPr>
+        <w:t xml:space="preserve">MAC Destination (MACD) – musí byť z tej istej siete, lebo 2. vrstva nevie posielať dáta cez </w:t>
+      </w:r>
+      <w:r>
+        <w:rPr>
+          <w:rFonts w:hint="default"/>
+          <w:lang w:val="en-US"/>
+        </w:rPr>
+        <w:tab/>
+        <w:t/>
+      </w:r>
+      <w:r>
+        <w:rPr>
+          <w:rFonts w:hint="default"/>
+          <w:lang w:val="en-US"/>
+        </w:rPr>
+        <w:tab/>
+        <w:t/>
+      </w:r>
+      <w:r>
+        <w:rPr>
+          <w:rFonts w:hint="default"/>
+          <w:lang w:val="en-US"/>
+        </w:rPr>
+        <w:tab/>
+        <w:t/>
+      </w:r>
+      <w:r>
+        <w:rPr>
+          <w:rFonts w:hint="default"/>
+          <w:lang w:val="en-US"/>
+        </w:rPr>
+        <w:tab/>
+        <w:t>viacero sietí.</w:t>
+      </w:r>
+    </w:p>
+    <w:p>
+      <w:pPr>
+        <w:numPr>
+          <w:ilvl w:val="0"/>
+          <w:numId w:val="0"/>
+        </w:numPr>
+        <w:jc w:val="left"/>
+        <w:rPr>
+          <w:rFonts w:hint="default"/>
+          <w:lang w:val="en-US"/>
+        </w:rPr>
+      </w:pPr>
+      <w:r>
+        <w:rPr>
+          <w:rFonts w:hint="default"/>
+          <w:b/>
+          <w:bCs/>
+          <w:lang w:val="en-US"/>
+        </w:rPr>
+        <w:t>Rámec</w:t>
+      </w:r>
+      <w:r>
+        <w:rPr>
+          <w:rFonts w:hint="default"/>
+          <w:lang w:val="en-US"/>
+        </w:rPr>
+        <w:t>:</w:t>
+      </w:r>
+    </w:p>
+    <w:p>
+      <w:pPr>
+        <w:numPr>
+          <w:ilvl w:val="0"/>
+          <w:numId w:val="0"/>
+        </w:numPr>
+        <w:ind w:firstLine="720" w:firstLineChars="0"/>
+        <w:jc w:val="left"/>
+        <w:rPr>
+          <w:rFonts w:hint="default"/>
+          <w:lang w:val="en-US"/>
+        </w:rPr>
+      </w:pPr>
+      <w:r>
+        <w:rPr>
+          <w:rFonts w:hint="default"/>
+          <w:lang w:val="en-US"/>
+        </w:rPr>
+        <w:t>Dátová jednotka na linkovej vrstve obsahuje:</w:t>
+      </w:r>
+    </w:p>
+    <w:p>
+      <w:pPr>
+        <w:numPr>
+          <w:ilvl w:val="0"/>
+          <w:numId w:val="0"/>
+        </w:numPr>
+        <w:ind w:firstLine="720" w:firstLineChars="0"/>
+        <w:jc w:val="left"/>
+        <w:rPr>
+          <w:rFonts w:hint="default"/>
+          <w:lang w:val="en-US"/>
+        </w:rPr>
+      </w:pPr>
+      <w:r>
+        <w:rPr>
+          <w:rFonts w:hint="default"/>
+          <w:lang w:val="en-US"/>
+        </w:rPr>
+        <w:t>MAC adresu odosielateľa a príjemcu.</w:t>
+      </w:r>
+    </w:p>
+    <w:p>
+      <w:pPr>
+        <w:numPr>
+          <w:ilvl w:val="0"/>
+          <w:numId w:val="0"/>
+        </w:numPr>
+        <w:ind w:firstLine="720" w:firstLineChars="0"/>
+        <w:jc w:val="left"/>
+        <w:rPr>
+          <w:rFonts w:hint="default"/>
+          <w:lang w:val="en-US"/>
+        </w:rPr>
+      </w:pPr>
+      <w:r>
+        <w:rPr>
+          <w:rFonts w:hint="default"/>
+          <w:lang w:val="en-US"/>
+        </w:rPr>
+        <w:t>Typ protokolu (napr. IPv4, IPv6).</w:t>
+      </w:r>
+    </w:p>
+    <w:p>
+      <w:pPr>
+        <w:numPr>
+          <w:ilvl w:val="0"/>
+          <w:numId w:val="0"/>
+        </w:numPr>
+        <w:ind w:firstLine="720" w:firstLineChars="0"/>
+        <w:jc w:val="left"/>
+        <w:rPr>
+          <w:rFonts w:hint="default"/>
+          <w:lang w:val="en-US"/>
+        </w:rPr>
+      </w:pPr>
+      <w:r>
+        <w:rPr>
+          <w:rFonts w:hint="default"/>
+          <w:lang w:val="en-US"/>
+        </w:rPr>
+        <w:t>Dátovú časť.</w:t>
+      </w:r>
+    </w:p>
+    <w:p>
+      <w:pPr>
+        <w:numPr>
+          <w:ilvl w:val="0"/>
+          <w:numId w:val="0"/>
+        </w:numPr>
+        <w:ind w:firstLine="720" w:firstLineChars="0"/>
+        <w:jc w:val="left"/>
+        <w:rPr>
+          <w:rFonts w:hint="default"/>
+          <w:lang w:val="en-US"/>
+        </w:rPr>
+      </w:pPr>
+      <w:r>
+        <w:rPr>
+          <w:rFonts w:hint="default"/>
+          <w:lang w:val="en-US"/>
+        </w:rPr>
+        <w:t>Kontrolný súčet (FCS) na detekciu chýb.</w:t>
+      </w:r>
+    </w:p>
+    <w:p>
+      <w:pPr>
+        <w:numPr>
+          <w:ilvl w:val="0"/>
+          <w:numId w:val="0"/>
+        </w:numPr>
+        <w:ind w:left="720" w:leftChars="0" w:firstLine="720" w:firstLineChars="0"/>
+        <w:jc w:val="left"/>
+        <w:rPr>
+          <w:rFonts w:hint="default"/>
+          <w:lang w:val="en-US"/>
+        </w:rPr>
+      </w:pPr>
+    </w:p>
+    <w:p>
+      <w:pPr>
+        <w:numPr>
+          <w:ilvl w:val="0"/>
+          <w:numId w:val="0"/>
+        </w:numPr>
+        <w:jc w:val="left"/>
+        <w:rPr>
+          <w:rFonts w:hint="default"/>
+          <w:b/>
+          <w:bCs/>
+          <w:lang w:val="en-US"/>
+        </w:rPr>
+      </w:pPr>
+      <w:r>
+        <w:rPr>
+          <w:rFonts w:hint="default"/>
+          <w:b/>
+          <w:bCs/>
+          <w:lang w:val="en-US"/>
+        </w:rPr>
+        <w:t>ARP (Address Resolution Protocol):</w:t>
+      </w:r>
+    </w:p>
+    <w:p>
+      <w:pPr>
+        <w:numPr>
+          <w:ilvl w:val="0"/>
+          <w:numId w:val="0"/>
+        </w:numPr>
+        <w:ind w:firstLine="720" w:firstLineChars="0"/>
+        <w:jc w:val="left"/>
+        <w:rPr>
+          <w:rFonts w:hint="default"/>
+          <w:lang w:val="en-US"/>
+        </w:rPr>
+      </w:pPr>
+      <w:r>
+        <w:rPr>
+          <w:rFonts w:hint="default"/>
+          <w:lang w:val="en-US"/>
+        </w:rPr>
+        <w:t>Protokol, ktorý zisťuje MAC adresu podľa známej IP adresy.</w:t>
+      </w:r>
+    </w:p>
+    <w:p>
+      <w:pPr>
+        <w:numPr>
+          <w:ilvl w:val="0"/>
+          <w:numId w:val="0"/>
+        </w:numPr>
+        <w:ind w:firstLine="720" w:firstLineChars="0"/>
+        <w:jc w:val="left"/>
+        <w:rPr>
+          <w:rFonts w:hint="default"/>
+          <w:lang w:val="en-US"/>
+        </w:rPr>
+      </w:pPr>
+      <w:r>
+        <w:rPr>
+          <w:rFonts w:hint="default"/>
+          <w:lang w:val="en-US"/>
+        </w:rPr>
+        <w:t>Keď poznáš IP adresu v sieti, ale nevieš MAC adresu, použiješ ARP.</w:t>
+      </w:r>
+    </w:p>
+    <w:p>
+      <w:pPr>
+        <w:numPr>
+          <w:ilvl w:val="0"/>
+          <w:numId w:val="0"/>
+        </w:numPr>
+        <w:ind w:firstLine="720" w:firstLineChars="0"/>
+        <w:jc w:val="left"/>
+        <w:rPr>
+          <w:rFonts w:hint="default"/>
+          <w:lang w:val="en-US"/>
+        </w:rPr>
+      </w:pPr>
+      <w:r>
+        <w:rPr>
+          <w:rFonts w:hint="default"/>
+          <w:lang w:val="en-US"/>
+        </w:rPr>
+        <w:t>ARP funguje len v rámci jednej siete.</w:t>
+      </w:r>
+    </w:p>
+    <w:p>
+      <w:pPr>
+        <w:numPr>
+          <w:ilvl w:val="0"/>
+          <w:numId w:val="0"/>
+        </w:numPr>
+        <w:jc w:val="left"/>
+        <w:rPr>
+          <w:rFonts w:hint="default"/>
+          <w:b/>
+          <w:bCs/>
+          <w:lang w:val="en-US"/>
+        </w:rPr>
+      </w:pPr>
+      <w:r>
+        <w:rPr>
+          <w:rFonts w:hint="default"/>
+          <w:b/>
+          <w:bCs/>
+          <w:lang w:val="en-US"/>
+        </w:rPr>
+        <w:t>Podvrstvy:</w:t>
+      </w:r>
+    </w:p>
+    <w:p>
+      <w:pPr>
+        <w:numPr>
+          <w:ilvl w:val="0"/>
+          <w:numId w:val="0"/>
+        </w:numPr>
+        <w:ind w:firstLine="720" w:firstLineChars="0"/>
+        <w:jc w:val="left"/>
+        <w:rPr>
+          <w:rFonts w:hint="default"/>
+          <w:lang w:val="en-US"/>
+        </w:rPr>
+      </w:pPr>
+      <w:r>
+        <w:rPr>
+          <w:rFonts w:hint="default"/>
+          <w:lang w:val="en-US"/>
+        </w:rPr>
+        <w:t>LLC (Logical Link Control)</w:t>
+      </w:r>
+    </w:p>
+    <w:p>
+      <w:pPr>
+        <w:numPr>
+          <w:ilvl w:val="0"/>
+          <w:numId w:val="0"/>
+        </w:numPr>
+        <w:ind w:left="720" w:leftChars="0" w:firstLine="720" w:firstLineChars="0"/>
+        <w:jc w:val="left"/>
+        <w:rPr>
+          <w:rFonts w:hint="default"/>
+          <w:lang w:val="en-US"/>
+        </w:rPr>
+      </w:pPr>
+      <w:r>
+        <w:rPr>
+          <w:rFonts w:hint="default"/>
+          <w:lang w:val="en-US"/>
+        </w:rPr>
+        <w:t>Riadenie spojenia.</w:t>
+      </w:r>
+    </w:p>
+    <w:p>
+      <w:pPr>
+        <w:numPr>
+          <w:ilvl w:val="0"/>
+          <w:numId w:val="0"/>
+        </w:numPr>
+        <w:ind w:left="720" w:leftChars="0" w:firstLine="720" w:firstLineChars="0"/>
+        <w:jc w:val="left"/>
+        <w:rPr>
+          <w:rFonts w:hint="default"/>
+          <w:lang w:val="en-US"/>
+        </w:rPr>
+      </w:pPr>
+      <w:r>
+        <w:rPr>
+          <w:rFonts w:hint="default"/>
+          <w:lang w:val="en-US"/>
+        </w:rPr>
+        <w:t>Oznamovanie chýb vyšším vrstvám.</w:t>
+      </w:r>
+    </w:p>
+    <w:p>
+      <w:pPr>
+        <w:numPr>
+          <w:ilvl w:val="0"/>
+          <w:numId w:val="0"/>
+        </w:numPr>
+        <w:ind w:left="720" w:leftChars="0" w:firstLine="720" w:firstLineChars="0"/>
+        <w:jc w:val="left"/>
+        <w:rPr>
+          <w:rFonts w:hint="default"/>
+          <w:lang w:val="en-US"/>
+        </w:rPr>
+      </w:pPr>
+      <w:r>
+        <w:rPr>
+          <w:rFonts w:hint="default"/>
+          <w:lang w:val="en-US"/>
+        </w:rPr>
+        <w:t>Rámcovanie dát.</w:t>
+      </w:r>
+    </w:p>
+    <w:p>
+      <w:pPr>
+        <w:numPr>
+          <w:ilvl w:val="0"/>
+          <w:numId w:val="0"/>
+        </w:numPr>
+        <w:ind w:firstLine="720" w:firstLineChars="0"/>
+        <w:jc w:val="left"/>
+        <w:rPr>
+          <w:rFonts w:hint="default"/>
+          <w:lang w:val="en-US"/>
+        </w:rPr>
+      </w:pPr>
+      <w:r>
+        <w:rPr>
+          <w:rFonts w:hint="default"/>
+          <w:lang w:val="en-US"/>
+        </w:rPr>
+        <w:t>MAC (Media Access Control)</w:t>
+      </w:r>
+    </w:p>
+    <w:p>
+      <w:pPr>
+        <w:numPr>
+          <w:ilvl w:val="0"/>
+          <w:numId w:val="0"/>
+        </w:numPr>
+        <w:ind w:left="720" w:leftChars="0" w:firstLine="720" w:firstLineChars="0"/>
+        <w:jc w:val="left"/>
+        <w:rPr>
+          <w:rFonts w:hint="default"/>
+          <w:lang w:val="en-US"/>
+        </w:rPr>
+      </w:pPr>
+      <w:r>
+        <w:rPr>
+          <w:rFonts w:hint="default"/>
+          <w:lang w:val="en-US"/>
+        </w:rPr>
+        <w:t>Riadenie prístupu na fyzické médium (kto môže vysielať).</w:t>
+      </w:r>
+    </w:p>
+    <w:p>
+      <w:pPr>
+        <w:numPr>
+          <w:ilvl w:val="0"/>
+          <w:numId w:val="0"/>
+        </w:numPr>
+        <w:ind w:left="720" w:leftChars="0" w:firstLine="720" w:firstLineChars="0"/>
+        <w:jc w:val="left"/>
+        <w:rPr>
+          <w:rFonts w:hint="default"/>
+          <w:lang w:val="en-US"/>
+        </w:rPr>
+      </w:pPr>
+      <w:r>
+        <w:rPr>
+          <w:rFonts w:hint="default"/>
+          <w:lang w:val="en-US"/>
+        </w:rPr>
+        <w:t>Priradenie MAC adries.</w:t>
+      </w:r>
+    </w:p>
+    <w:p>
+      <w:pPr>
+        <w:numPr>
+          <w:ilvl w:val="0"/>
+          <w:numId w:val="0"/>
+        </w:numPr>
+        <w:ind w:firstLine="720" w:firstLineChars="0"/>
+        <w:jc w:val="left"/>
+        <w:rPr>
+          <w:rFonts w:hint="default"/>
+          <w:lang w:val="en-US"/>
+        </w:rPr>
+      </w:pPr>
+    </w:p>
+    <w:p>
+      <w:pPr>
+        <w:numPr>
+          <w:ilvl w:val="0"/>
+          <w:numId w:val="0"/>
+        </w:numPr>
+        <w:jc w:val="center"/>
+        <w:rPr>
+          <w:rFonts w:hint="default"/>
+          <w:b/>
+          <w:bCs/>
+          <w:i/>
+          <w:iCs/>
+          <w:color w:val="D80074"/>
+          <w:u w:val="single"/>
+          <w:lang w:val="en-US"/>
+        </w:rPr>
+      </w:pPr>
+    </w:p>
+    <w:p>
+      <w:pPr>
+        <w:numPr>
+          <w:ilvl w:val="0"/>
+          <w:numId w:val="0"/>
+        </w:numPr>
+        <w:jc w:val="center"/>
+        <w:rPr>
+          <w:rFonts w:hint="default"/>
+          <w:b/>
+          <w:bCs/>
+          <w:i/>
+          <w:iCs/>
+          <w:color w:val="D80074"/>
+          <w:u w:val="single"/>
+          <w:lang w:val="en-US"/>
+        </w:rPr>
+      </w:pPr>
+    </w:p>
+    <w:p>
+      <w:pPr>
+        <w:numPr>
+          <w:ilvl w:val="0"/>
+          <w:numId w:val="0"/>
+        </w:numPr>
+        <w:jc w:val="center"/>
+        <w:rPr>
+          <w:rFonts w:hint="default"/>
+          <w:b/>
+          <w:bCs/>
+          <w:i/>
+          <w:iCs/>
+          <w:color w:val="D80074"/>
+          <w:u w:val="single"/>
+          <w:lang w:val="en-US"/>
+        </w:rPr>
+      </w:pPr>
+    </w:p>
+    <w:p>
+      <w:pPr>
+        <w:numPr>
+          <w:ilvl w:val="0"/>
+          <w:numId w:val="0"/>
+        </w:numPr>
+        <w:jc w:val="center"/>
+        <w:rPr>
+          <w:rFonts w:hint="default"/>
+          <w:b/>
+          <w:bCs/>
+          <w:i/>
+          <w:iCs/>
+          <w:color w:val="D80074"/>
+          <w:u w:val="single"/>
+          <w:lang w:val="en-US"/>
+        </w:rPr>
+      </w:pPr>
+    </w:p>
+    <w:p>
+      <w:pPr>
+        <w:numPr>
+          <w:ilvl w:val="0"/>
+          <w:numId w:val="0"/>
+        </w:numPr>
+        <w:jc w:val="center"/>
+        <w:rPr>
+          <w:rFonts w:hint="default"/>
+          <w:b/>
+          <w:bCs/>
+          <w:i/>
+          <w:iCs/>
+          <w:color w:val="D80074"/>
+          <w:u w:val="single"/>
+          <w:lang w:val="en-US"/>
+        </w:rPr>
+      </w:pPr>
+    </w:p>
+    <w:p>
+      <w:pPr>
+        <w:numPr>
+          <w:ilvl w:val="0"/>
+          <w:numId w:val="0"/>
+        </w:numPr>
+        <w:jc w:val="center"/>
+        <w:rPr>
+          <w:rFonts w:hint="default"/>
+          <w:b/>
+          <w:bCs/>
+          <w:i/>
+          <w:iCs/>
+          <w:color w:val="D80074"/>
+          <w:u w:val="single"/>
+          <w:lang w:val="en-US"/>
+        </w:rPr>
+      </w:pPr>
+    </w:p>
+    <w:p>
+      <w:pPr>
+        <w:numPr>
+          <w:ilvl w:val="0"/>
+          <w:numId w:val="0"/>
+        </w:numPr>
+        <w:jc w:val="center"/>
+        <w:rPr>
+          <w:rFonts w:hint="default"/>
+          <w:b/>
+          <w:bCs/>
+          <w:i/>
+          <w:iCs/>
+          <w:color w:val="D80074"/>
+          <w:u w:val="single"/>
+          <w:lang w:val="en-US"/>
+        </w:rPr>
+      </w:pPr>
+    </w:p>
+    <w:p>
+      <w:pPr>
+        <w:numPr>
+          <w:ilvl w:val="0"/>
+          <w:numId w:val="0"/>
+        </w:numPr>
+        <w:jc w:val="center"/>
+        <w:rPr>
+          <w:rFonts w:hint="default"/>
+          <w:b/>
+          <w:bCs/>
+          <w:i/>
+          <w:iCs/>
+          <w:color w:val="D80074"/>
+          <w:u w:val="single"/>
+          <w:lang w:val="en-US"/>
+        </w:rPr>
+      </w:pPr>
+      <w:r>
+        <w:rPr>
+          <w:rFonts w:hint="default"/>
+          <w:b/>
+          <w:bCs/>
+          <w:i/>
+          <w:iCs/>
+          <w:color w:val="D80074"/>
+          <w:u w:val="single"/>
+          <w:lang w:val="en-US"/>
+        </w:rPr>
+        <w:t>Topológie sietí</w:t>
+      </w:r>
+    </w:p>
+    <w:p>
+      <w:pPr>
+        <w:numPr>
+          <w:ilvl w:val="0"/>
+          <w:numId w:val="0"/>
+        </w:numPr>
+        <w:jc w:val="left"/>
+        <w:rPr>
+          <w:rFonts w:hint="default"/>
+          <w:lang w:val="en-US"/>
+        </w:rPr>
+      </w:pPr>
+      <w:r>
+        <w:rPr>
+          <w:rFonts w:hint="default"/>
+          <w:lang w:val="en-US"/>
+        </w:rPr>
+        <w:tab/>
+      </w:r>
+      <w:r>
+        <w:rPr>
+          <w:rFonts w:hint="default"/>
+          <w:b/>
+          <w:bCs/>
+          <w:lang w:val="en-US"/>
+        </w:rPr>
+        <w:t>Fyzická topológia</w:t>
+      </w:r>
+      <w:r>
+        <w:rPr>
+          <w:rFonts w:hint="default"/>
+          <w:lang w:val="en-US"/>
+        </w:rPr>
+        <w:t>: ako je sieť fyzicky pospájaná (káble, spoje).</w:t>
+      </w:r>
+    </w:p>
+    <w:p>
+      <w:pPr>
+        <w:numPr>
+          <w:ilvl w:val="0"/>
+          <w:numId w:val="0"/>
+        </w:numPr>
+        <w:ind w:firstLine="720" w:firstLineChars="0"/>
+        <w:jc w:val="left"/>
+        <w:rPr>
+          <w:rFonts w:hint="default"/>
+          <w:lang w:val="en-US"/>
+        </w:rPr>
+      </w:pPr>
+      <w:r>
+        <w:rPr>
+          <w:rFonts w:hint="default"/>
+          <w:b/>
+          <w:bCs/>
+          <w:lang w:val="en-US"/>
+        </w:rPr>
+        <w:t>Logická topológia</w:t>
+      </w:r>
+      <w:r>
+        <w:rPr>
+          <w:rFonts w:hint="default"/>
+          <w:lang w:val="en-US"/>
+        </w:rPr>
+        <w:t>: ako dáta logicky tečú sieťou (aj keď káble môžu byť inak).</w:t>
+      </w:r>
+    </w:p>
+    <w:p>
+      <w:pPr>
+        <w:numPr>
+          <w:ilvl w:val="0"/>
+          <w:numId w:val="0"/>
+        </w:numPr>
+        <w:jc w:val="left"/>
+        <w:rPr>
+          <w:rFonts w:hint="default"/>
+          <w:b/>
+          <w:bCs/>
+          <w:lang w:val="en-US"/>
+        </w:rPr>
+      </w:pPr>
+      <w:r>
+        <w:rPr>
+          <w:rFonts w:hint="default"/>
+          <w:b/>
+          <w:bCs/>
+          <w:lang w:val="en-US"/>
+        </w:rPr>
+        <w:t>Typy topológií:</w:t>
+      </w:r>
+    </w:p>
+    <w:p>
+      <w:pPr>
+        <w:numPr>
+          <w:ilvl w:val="0"/>
+          <w:numId w:val="0"/>
+        </w:numPr>
+        <w:ind w:firstLine="720" w:firstLineChars="0"/>
+        <w:jc w:val="left"/>
+        <w:rPr>
+          <w:rFonts w:hint="default"/>
+          <w:b/>
+          <w:bCs/>
+          <w:lang w:val="en-US"/>
+        </w:rPr>
+      </w:pPr>
+      <w:r>
+        <w:rPr>
+          <w:rFonts w:hint="default"/>
+          <w:b/>
+          <w:bCs/>
+          <w:lang w:val="en-US"/>
+        </w:rPr>
+        <w:t>Zbernicová (busová)</w:t>
+      </w:r>
+    </w:p>
+    <w:p>
+      <w:pPr>
+        <w:numPr>
+          <w:ilvl w:val="0"/>
+          <w:numId w:val="0"/>
+        </w:numPr>
+        <w:ind w:left="720" w:leftChars="0" w:firstLine="720" w:firstLineChars="0"/>
+        <w:jc w:val="left"/>
+        <w:rPr>
+          <w:rFonts w:hint="default"/>
+          <w:lang w:val="en-US"/>
+        </w:rPr>
+      </w:pPr>
+      <w:r>
+        <w:rPr>
+          <w:rFonts w:hint="default"/>
+          <w:lang w:val="en-US"/>
+        </w:rPr>
+        <w:t>Všetky zariadenia sú pripojené na jeden kábel.</w:t>
+      </w:r>
+    </w:p>
+    <w:p>
+      <w:pPr>
+        <w:numPr>
+          <w:ilvl w:val="0"/>
+          <w:numId w:val="0"/>
+        </w:numPr>
+        <w:ind w:left="720" w:leftChars="0" w:firstLine="720" w:firstLineChars="0"/>
+        <w:jc w:val="left"/>
+        <w:rPr>
+          <w:rFonts w:hint="default"/>
+          <w:lang w:val="en-US"/>
+        </w:rPr>
+      </w:pPr>
+      <w:r>
+        <w:rPr>
+          <w:rFonts w:hint="default"/>
+          <w:lang w:val="en-US"/>
+        </w:rPr>
+        <w:t>Rovnocenní partneri – každý vidí všetko, jednoduché.</w:t>
+      </w:r>
+    </w:p>
+    <w:p>
+      <w:pPr>
+        <w:numPr>
+          <w:ilvl w:val="0"/>
+          <w:numId w:val="0"/>
+        </w:numPr>
+        <w:ind w:firstLine="720" w:firstLineChars="0"/>
+        <w:jc w:val="left"/>
+        <w:rPr>
+          <w:rFonts w:hint="default"/>
+          <w:b/>
+          <w:bCs/>
+          <w:lang w:val="en-US"/>
+        </w:rPr>
+      </w:pPr>
+      <w:r>
+        <w:rPr>
+          <w:rFonts w:hint="default"/>
+          <w:b/>
+          <w:bCs/>
+          <w:lang w:val="en-US"/>
+        </w:rPr>
+        <w:t>Kruhová (ringová)</w:t>
+      </w:r>
+    </w:p>
+    <w:p>
+      <w:pPr>
+        <w:numPr>
+          <w:ilvl w:val="0"/>
+          <w:numId w:val="0"/>
+        </w:numPr>
+        <w:ind w:left="720" w:leftChars="0" w:firstLine="720" w:firstLineChars="0"/>
+        <w:jc w:val="left"/>
+        <w:rPr>
+          <w:rFonts w:hint="default"/>
+          <w:lang w:val="en-US"/>
+        </w:rPr>
+      </w:pPr>
+      <w:r>
+        <w:rPr>
+          <w:rFonts w:hint="default"/>
+          <w:lang w:val="en-US"/>
+        </w:rPr>
+        <w:t>Zariadenia sú pripojené do kruhu.</w:t>
+      </w:r>
+    </w:p>
+    <w:p>
+      <w:pPr>
+        <w:numPr>
+          <w:ilvl w:val="0"/>
+          <w:numId w:val="0"/>
+        </w:numPr>
+        <w:ind w:left="720" w:leftChars="0" w:firstLine="720" w:firstLineChars="0"/>
+        <w:jc w:val="left"/>
+        <w:rPr>
+          <w:rFonts w:hint="default"/>
+          <w:lang w:val="en-US"/>
+        </w:rPr>
+      </w:pPr>
+      <w:r>
+        <w:rPr>
+          <w:rFonts w:hint="default"/>
+          <w:lang w:val="en-US"/>
+        </w:rPr>
+        <w:t>Rovnocenní partneri – signál prechádza cez každého.</w:t>
+      </w:r>
+    </w:p>
+    <w:p>
+      <w:pPr>
+        <w:numPr>
+          <w:ilvl w:val="0"/>
+          <w:numId w:val="0"/>
+        </w:numPr>
+        <w:ind w:firstLine="720" w:firstLineChars="0"/>
+        <w:jc w:val="left"/>
+        <w:rPr>
+          <w:rFonts w:hint="default"/>
+          <w:b/>
+          <w:bCs/>
+          <w:lang w:val="en-US"/>
+        </w:rPr>
+      </w:pPr>
+      <w:r>
+        <w:rPr>
+          <w:rFonts w:hint="default"/>
+          <w:b/>
+          <w:bCs/>
+          <w:lang w:val="en-US"/>
+        </w:rPr>
+        <w:t>Stromová (hierarchická)</w:t>
+      </w:r>
+    </w:p>
+    <w:p>
+      <w:pPr>
+        <w:numPr>
+          <w:ilvl w:val="0"/>
+          <w:numId w:val="0"/>
+        </w:numPr>
+        <w:ind w:left="720" w:leftChars="0" w:firstLine="720" w:firstLineChars="0"/>
+        <w:jc w:val="left"/>
+        <w:rPr>
+          <w:rFonts w:hint="default"/>
+          <w:lang w:val="en-US"/>
+        </w:rPr>
+      </w:pPr>
+      <w:r>
+        <w:rPr>
+          <w:rFonts w:hint="default"/>
+          <w:lang w:val="en-US"/>
+        </w:rPr>
+        <w:t>Vyzerá ako obrátený strom – vetvenie zhora nadol.</w:t>
+      </w:r>
+    </w:p>
+    <w:p>
+      <w:pPr>
+        <w:numPr>
+          <w:ilvl w:val="0"/>
+          <w:numId w:val="0"/>
+        </w:numPr>
+        <w:ind w:left="720" w:leftChars="0" w:firstLine="720" w:firstLineChars="0"/>
+        <w:jc w:val="left"/>
+        <w:rPr>
+          <w:rFonts w:hint="default"/>
+          <w:lang w:val="en-US"/>
+        </w:rPr>
+      </w:pPr>
+      <w:r>
+        <w:rPr>
+          <w:rFonts w:hint="default"/>
+          <w:lang w:val="en-US"/>
+        </w:rPr>
+        <w:t>Nerovnocenní partneri – uzly sú závislé od vyšších uzlov.</w:t>
+      </w:r>
+    </w:p>
+    <w:p>
+      <w:pPr>
+        <w:numPr>
+          <w:ilvl w:val="0"/>
+          <w:numId w:val="0"/>
+        </w:numPr>
+        <w:ind w:left="720" w:leftChars="0" w:firstLine="720" w:firstLineChars="0"/>
+        <w:jc w:val="left"/>
+        <w:rPr>
+          <w:rFonts w:hint="default"/>
+          <w:lang w:val="en-US"/>
+        </w:rPr>
+      </w:pPr>
+    </w:p>
+    <w:p>
+      <w:pPr>
+        <w:numPr>
+          <w:ilvl w:val="0"/>
+          <w:numId w:val="0"/>
+        </w:numPr>
+        <w:ind w:left="720" w:leftChars="0" w:firstLine="720" w:firstLineChars="0"/>
+        <w:jc w:val="left"/>
+        <w:rPr>
+          <w:rFonts w:hint="default"/>
+          <w:lang w:val="en-US"/>
+        </w:rPr>
+      </w:pPr>
+      <w:bookmarkStart w:id="0" w:name="_GoBack"/>
+      <w:bookmarkEnd w:id="0"/>
     </w:p>
     <w:sectPr>
       <w:pgSz w:w="11906" w:h="16838"/>
@@ -2199,7 +3329,7 @@
     <w:lsdException w:qFormat="1" w:unhideWhenUsed="0" w:uiPriority="0" w:semiHidden="0" w:name="Title"/>
     <w:lsdException w:unhideWhenUsed="0" w:uiPriority="0" w:semiHidden="0" w:name="Closing"/>
     <w:lsdException w:unhideWhenUsed="0" w:uiPriority="0" w:semiHidden="0" w:name="Signature"/>
-    <w:lsdException w:unhideWhenUsed="0" w:uiPriority="0" w:name="Default Paragraph Font"/>
+    <w:lsdException w:qFormat="1" w:unhideWhenUsed="0" w:uiPriority="0" w:name="Default Paragraph Font"/>
     <w:lsdException w:unhideWhenUsed="0" w:uiPriority="0" w:semiHidden="0" w:name="Body Text"/>
     <w:lsdException w:unhideWhenUsed="0" w:uiPriority="0" w:semiHidden="0" w:name="Body Text Indent"/>
     <w:lsdException w:unhideWhenUsed="0" w:uiPriority="0" w:semiHidden="0" w:name="List Continue"/>
@@ -2392,12 +3522,34 @@
       <w:lang w:val="en-US" w:eastAsia="zh-CN" w:bidi="ar-SA"/>
     </w:rPr>
   </w:style>
-  <w:style w:type="character" w:default="1" w:styleId="2">
+  <w:style w:type="paragraph" w:styleId="2">
+    <w:name w:val="heading 2"/>
+    <w:next w:val="1"/>
+    <w:semiHidden/>
+    <w:unhideWhenUsed/>
+    <w:qFormat/>
+    <w:uiPriority w:val="0"/>
+    <w:pPr>
+      <w:spacing w:before="0" w:beforeAutospacing="1" w:after="0" w:afterAutospacing="1"/>
+      <w:jc w:val="left"/>
+    </w:pPr>
+    <w:rPr>
+      <w:rFonts w:hint="eastAsia" w:ascii="SimSun" w:hAnsi="SimSun" w:eastAsia="SimSun" w:cs="SimSun"/>
+      <w:b/>
+      <w:bCs/>
+      <w:kern w:val="0"/>
+      <w:sz w:val="36"/>
+      <w:szCs w:val="36"/>
+      <w:lang w:val="en-US" w:eastAsia="zh-CN" w:bidi="ar"/>
+    </w:rPr>
+  </w:style>
+  <w:style w:type="character" w:default="1" w:styleId="3">
     <w:name w:val="Default Paragraph Font"/>
     <w:semiHidden/>
+    <w:qFormat/>
     <w:uiPriority w:val="0"/>
   </w:style>
-  <w:style w:type="table" w:default="1" w:styleId="3">
+  <w:style w:type="table" w:default="1" w:styleId="4">
     <w:name w:val="Normal Table"/>
     <w:semiHidden/>
     <w:uiPriority w:val="0"/>
@@ -2410,7 +3562,7 @@
       </w:tblCellMar>
     </w:tblPr>
   </w:style>
-  <w:style w:type="paragraph" w:styleId="4">
+  <w:style w:type="paragraph" w:styleId="5">
     <w:name w:val="Normal (Web)"/>
     <w:basedOn w:val="1"/>
     <w:uiPriority w:val="0"/>
@@ -2419,9 +3571,9 @@
       <w:szCs w:val="24"/>
     </w:rPr>
   </w:style>
-  <w:style w:type="character" w:styleId="5">
+  <w:style w:type="character" w:styleId="6">
     <w:name w:val="Strong"/>
-    <w:basedOn w:val="2"/>
+    <w:basedOn w:val="3"/>
     <w:qFormat/>
     <w:uiPriority w:val="0"/>
     <w:rPr>

</xml_diff>